<commit_message>
Roughish concept of a box tossing enemy
Added a enemy that slowly tosses boxes in an arch and looks like a normal box until it shoots.

TODO:
-fix all shooter enemies in amazoon, they seem to be able to shoot until the initial box they reference disappears
</commit_message>
<xml_diff>
--- a/383Game/Doc/tl1/OralExam.docx
+++ b/383Game/Doc/tl1/OralExam.docx
@@ -16,16 +16,16 @@
         <w:tblLook w:val="04A0" w:firstRow="1" w:lastRow="0" w:firstColumn="1" w:lastColumn="0" w:noHBand="0" w:noVBand="1"/>
       </w:tblPr>
       <w:tblGrid>
-        <w:gridCol w:w="751"/>
-        <w:gridCol w:w="2207"/>
+        <w:gridCol w:w="750"/>
+        <w:gridCol w:w="2146"/>
         <w:gridCol w:w="714"/>
-        <w:gridCol w:w="1793"/>
+        <w:gridCol w:w="1756"/>
         <w:gridCol w:w="416"/>
         <w:gridCol w:w="328"/>
-        <w:gridCol w:w="722"/>
-        <w:gridCol w:w="982"/>
+        <w:gridCol w:w="718"/>
+        <w:gridCol w:w="980"/>
         <w:gridCol w:w="659"/>
-        <w:gridCol w:w="783"/>
+        <w:gridCol w:w="888"/>
       </w:tblGrid>
       <w:tr>
         <w:tc>
@@ -82,11 +82,9 @@
             </w:tcBorders>
           </w:tcPr>
           <w:p>
-            <w:proofErr w:type="spellStart"/>
             <w:r>
               <w:t>BrainStew</w:t>
             </w:r>
-            <w:proofErr w:type="spellEnd"/>
           </w:p>
         </w:tc>
         <w:tc>
@@ -173,7 +171,11 @@
               <w:right w:val="single" w:sz="4" w:space="0" w:color="auto"/>
             </w:tcBorders>
           </w:tcPr>
-          <w:p/>
+          <w:p>
+            <w:r>
+              <w:t>16.8:00</w:t>
+            </w:r>
+          </w:p>
         </w:tc>
       </w:tr>
     </w:tbl>
@@ -250,15 +252,16 @@
           <w:p/>
           <w:p>
             <w:r>
-              <w:t xml:space="preserve">My </w:t>
-            </w:r>
-            <w:proofErr w:type="spellStart"/>
-            <w:r>
-              <w:t>gantt</w:t>
-            </w:r>
-            <w:proofErr w:type="spellEnd"/>
-            <w:r>
-              <w:t xml:space="preserve"> chart was very </w:t>
+              <w:t xml:space="preserve">My gantt chart was very </w:t>
+            </w:r>
+            <w:r>
+              <w:t>wrong</w:t>
+            </w:r>
+            <w:r>
+              <w:t xml:space="preserve">. I made it when I had a poor understanding of how long different tasks </w:t>
+            </w:r>
+            <w:r>
+              <w:t xml:space="preserve">would take so I spent a lot of time on small tasks and much less time on others. In the future, I will give a lot more leeway with time and simplify my tasks, so the prerequisites are less convoluted. </w:t>
             </w:r>
           </w:p>
           <w:p/>
@@ -334,9 +337,13 @@
           <w:p/>
           <w:p>
             <w:r>
-              <w:t>________________________________________________________________</w:t>
-            </w:r>
-          </w:p>
+              <w:t xml:space="preserve">My test plan is to ensure that the volume features don’t break and that multiple audio sources can’t break the game. I did this by setting the volume to a way to high level to make sure it doesn’t break and to zero to make sure there is no divide by zero. This all went well and I ran extra boundary testing based around the </w:t>
+            </w:r>
+            <w:r>
+              <w:t xml:space="preserve">volume slider in the menus to ensure the tl6 in charge of menus does not cause issues. </w:t>
+            </w:r>
+          </w:p>
+          <w:p/>
           <w:p>
             <w:r>
               <w:t xml:space="preserve">Pick a </w:t>
@@ -361,14 +368,21 @@
           </w:p>
           <w:p>
             <w:r>
-              <w:t>Prefab Name: _____________________________________________________</w:t>
-            </w:r>
-          </w:p>
-          <w:p/>
-          <w:p/>
-          <w:p/>
-          <w:p>
-            <w:r>
+              <w:t>Prefab Name:</w:t>
+            </w:r>
+            <w:r>
+              <w:t xml:space="preserve"> </w:t>
+            </w:r>
+            <w:r>
+              <w:t>Attention</w:t>
+            </w:r>
+          </w:p>
+          <w:p/>
+          <w:p/>
+          <w:p/>
+          <w:p>
+            <w:r>
+              <w:lastRenderedPageBreak/>
               <w:t>Show me a class in your code where there could be either static or dynamic binding. Write some mock code on this paper showing how you would set the static type and dynamic type of a variable.</w:t>
             </w:r>
           </w:p>
@@ -405,7 +419,6 @@
           </w:p>
           <w:p>
             <w:r>
-              <w:lastRenderedPageBreak/>
               <w:t>Pick a statically bound method. Which one would be called in each of the two previous cases?</w:t>
             </w:r>
           </w:p>
@@ -428,15 +441,7 @@
           <w:p/>
           <w:p>
             <w:r>
-              <w:t xml:space="preserve">I have multiple instances of music which </w:t>
-            </w:r>
-            <w:proofErr w:type="gramStart"/>
-            <w:r>
-              <w:t>is</w:t>
-            </w:r>
-            <w:proofErr w:type="gramEnd"/>
-            <w:r>
-              <w:t xml:space="preserve"> creatively owned by multiple different artists. </w:t>
+              <w:t xml:space="preserve">I have multiple instances of music which is creatively owned by multiple different artists. </w:t>
             </w:r>
           </w:p>
           <w:p/>
@@ -560,7 +565,6 @@
           <w:p/>
           <w:p>
             <w:r>
-              <w:lastRenderedPageBreak/>
               <w:t xml:space="preserve">    </w:t>
             </w:r>
           </w:p>

</xml_diff>

<commit_message>
Finalized box throwing enemy
Finalized box throwing enemy and scattered a couple around the map.
</commit_message>
<xml_diff>
--- a/383Game/Doc/tl1/OralExam.docx
+++ b/383Game/Doc/tl1/OralExam.docx
@@ -16,16 +16,16 @@
         <w:tblLook w:val="04A0" w:firstRow="1" w:lastRow="0" w:firstColumn="1" w:lastColumn="0" w:noHBand="0" w:noVBand="1"/>
       </w:tblPr>
       <w:tblGrid>
-        <w:gridCol w:w="750"/>
-        <w:gridCol w:w="2146"/>
+        <w:gridCol w:w="752"/>
+        <w:gridCol w:w="2115"/>
         <w:gridCol w:w="714"/>
-        <w:gridCol w:w="1756"/>
+        <w:gridCol w:w="1737"/>
         <w:gridCol w:w="416"/>
         <w:gridCol w:w="328"/>
-        <w:gridCol w:w="718"/>
-        <w:gridCol w:w="980"/>
+        <w:gridCol w:w="715"/>
+        <w:gridCol w:w="978"/>
         <w:gridCol w:w="659"/>
-        <w:gridCol w:w="888"/>
+        <w:gridCol w:w="941"/>
       </w:tblGrid>
       <w:tr>
         <w:tc>
@@ -82,9 +82,11 @@
             </w:tcBorders>
           </w:tcPr>
           <w:p>
+            <w:proofErr w:type="spellStart"/>
             <w:r>
               <w:t>BrainStew</w:t>
             </w:r>
+            <w:proofErr w:type="spellEnd"/>
           </w:p>
         </w:tc>
         <w:tc>
@@ -173,7 +175,13 @@
           </w:tcPr>
           <w:p>
             <w:r>
-              <w:t>16.8:00</w:t>
+              <w:t>16</w:t>
+            </w:r>
+            <w:r>
+              <w:t>08.0</w:t>
+            </w:r>
+            <w:r>
+              <w:t>0</w:t>
             </w:r>
           </w:p>
         </w:tc>
@@ -246,13 +254,29 @@
           </w:p>
           <w:p>
             <w:r>
-              <w:t>Walk me through your Gantt chart. How long did this take? How long did you estimate it would take? What did you learn about your skill as an estimator?</w:t>
-            </w:r>
-          </w:p>
-          <w:p/>
-          <w:p>
-            <w:r>
-              <w:t xml:space="preserve">My gantt chart was very </w:t>
+              <w:t xml:space="preserve">Walk me through your Gantt chart. How long did this take? How long did you estimate it would take? What did you learn about your </w:t>
+            </w:r>
+            <w:proofErr w:type="gramStart"/>
+            <w:r>
+              <w:t>skill</w:t>
+            </w:r>
+            <w:proofErr w:type="gramEnd"/>
+            <w:r>
+              <w:t xml:space="preserve"> as an estimator?</w:t>
+            </w:r>
+          </w:p>
+          <w:p/>
+          <w:p>
+            <w:r>
+              <w:t xml:space="preserve">My </w:t>
+            </w:r>
+            <w:proofErr w:type="spellStart"/>
+            <w:r>
+              <w:t>gantt</w:t>
+            </w:r>
+            <w:proofErr w:type="spellEnd"/>
+            <w:r>
+              <w:t xml:space="preserve"> chart was very </w:t>
             </w:r>
             <w:r>
               <w:t>wrong</w:t>
@@ -267,7 +291,15 @@
           <w:p/>
           <w:p>
             <w:r>
-              <w:t>Run your game and point out places where your code is called and run. (I will cycle through asking you this question and the next one until you either run out of interesting things to talk about or it is clear that you have made an above average contribution.)</w:t>
+              <w:t xml:space="preserve">Run your game and point out places where your code is called and run. (I will cycle through asking you this question and the next one until you either run out of interesting things to talk about or </w:t>
+            </w:r>
+            <w:proofErr w:type="gramStart"/>
+            <w:r>
+              <w:t>it is clear that you</w:t>
+            </w:r>
+            <w:proofErr w:type="gramEnd"/>
+            <w:r>
+              <w:t xml:space="preserve"> have made an above average contribution.)</w:t>
             </w:r>
           </w:p>
           <w:p/>
@@ -337,7 +369,33 @@
           <w:p/>
           <w:p>
             <w:r>
-              <w:t xml:space="preserve">My test plan is to ensure that the volume features don’t break and that multiple audio sources can’t break the game. I did this by setting the volume to a way to high level to make sure it doesn’t break and to zero to make sure there is no divide by zero. This all went well and I ran extra boundary testing based around the </w:t>
+              <w:t xml:space="preserve">My test plan is to ensure that the volume features don’t break and that </w:t>
+            </w:r>
+            <w:r>
+              <w:t>many</w:t>
+            </w:r>
+            <w:r>
+              <w:t xml:space="preserve"> audio sources</w:t>
+            </w:r>
+            <w:r>
+              <w:t xml:space="preserve"> at once</w:t>
+            </w:r>
+            <w:r>
+              <w:t xml:space="preserve"> can’t break the game. I did this by setting the volume to a way to </w:t>
+            </w:r>
+            <w:proofErr w:type="gramStart"/>
+            <w:r>
+              <w:t>high</w:t>
+            </w:r>
+            <w:proofErr w:type="gramEnd"/>
+            <w:r>
+              <w:t xml:space="preserve"> level to make sure it doesn’t break and to zero to make sure there is no divide by zero. This all went </w:t>
+            </w:r>
+            <w:r>
+              <w:t>well,</w:t>
+            </w:r>
+            <w:r>
+              <w:t xml:space="preserve"> and I ran extra boundary testing based around the </w:t>
             </w:r>
             <w:r>
               <w:t xml:space="preserve">volume slider in the menus to ensure the tl6 in charge of menus does not cause issues. </w:t>
@@ -378,85 +436,355 @@
             </w:r>
           </w:p>
           <w:p/>
-          <w:p/>
-          <w:p/>
-          <w:p>
+          <w:p>
+            <w:r>
+              <w:t xml:space="preserve">In my prefab documentation, I was mostly trying to show where each audio source was used. For backgrounds I listed which scene each of them belonged to, and for </w:t>
+            </w:r>
             <w:r>
               <w:lastRenderedPageBreak/>
+              <w:t xml:space="preserve">sound effects I pointed to a spot which was an accurate updating instance of which audio source belongs </w:t>
+            </w:r>
+            <w:proofErr w:type="gramStart"/>
+            <w:r>
+              <w:t>where</w:t>
+            </w:r>
+            <w:proofErr w:type="gramEnd"/>
+            <w:r>
+              <w:t xml:space="preserve">. </w:t>
+            </w:r>
+          </w:p>
+          <w:p/>
+          <w:p/>
+          <w:p/>
+          <w:p>
+            <w:r>
               <w:t>Show me a class in your code where there could be either static or dynamic binding. Write some mock code on this paper showing how you would set the static type and dynamic type of a variable.</w:t>
             </w:r>
           </w:p>
-          <w:p>
-            <w:r>
-              <w:t>Super Class: _____________________________________________________</w:t>
-            </w:r>
-          </w:p>
-          <w:p>
-            <w:r>
-              <w:t>Sub Class: _____________________________________</w:t>
-            </w:r>
-            <w:r>
-              <w:t>_</w:t>
-            </w:r>
-            <w:r>
-              <w:t>_________________</w:t>
-            </w:r>
-          </w:p>
-          <w:p>
-            <w:r>
-              <w:t>Virtual Function: __________________________________________________</w:t>
-            </w:r>
-          </w:p>
-          <w:p>
-            <w:r>
+          <w:p/>
+          <w:p>
+            <w:r>
+              <w:t xml:space="preserve">Super Class: </w:t>
+            </w:r>
+            <w:proofErr w:type="spellStart"/>
+            <w:r>
+              <w:t>AudioManagerVolume</w:t>
+            </w:r>
+            <w:proofErr w:type="spellEnd"/>
+          </w:p>
+          <w:p>
+            <w:r>
+              <w:t xml:space="preserve">Sub Class: </w:t>
+            </w:r>
+            <w:proofErr w:type="spellStart"/>
+            <w:r>
+              <w:t>DynamicAudioManagerVolume</w:t>
+            </w:r>
+            <w:proofErr w:type="spellEnd"/>
+          </w:p>
+          <w:p>
+            <w:r>
+              <w:t xml:space="preserve">Virtual Function: </w:t>
+            </w:r>
+            <w:proofErr w:type="spellStart"/>
+            <w:proofErr w:type="gramStart"/>
+            <w:r>
+              <w:t>getVolume</w:t>
+            </w:r>
+            <w:proofErr w:type="spellEnd"/>
+            <w:r>
+              <w:t>(</w:t>
+            </w:r>
+            <w:proofErr w:type="gramEnd"/>
+            <w:r>
+              <w:t>)</w:t>
+            </w:r>
+          </w:p>
+          <w:p/>
+          <w:p>
+            <w:pPr>
+              <w:rPr>
+                <w:b/>
+                <w:bCs/>
+              </w:rPr>
+            </w:pPr>
+            <w:r>
+              <w:rPr>
+                <w:b/>
+                <w:bCs/>
+              </w:rPr>
               <w:t xml:space="preserve"> Choose a dynamically bound method. What method gets called now? </w:t>
             </w:r>
           </w:p>
-          <w:p>
-            <w:r>
+          <w:p/>
+          <w:p>
+            <w:r>
+              <w:t xml:space="preserve">manager = new </w:t>
+            </w:r>
+            <w:proofErr w:type="spellStart"/>
+            <w:proofErr w:type="gramStart"/>
+            <w:r>
+              <w:t>DynamicAudioManagerVolume</w:t>
+            </w:r>
+            <w:proofErr w:type="spellEnd"/>
+            <w:r>
+              <w:t>();</w:t>
+            </w:r>
+            <w:proofErr w:type="gramEnd"/>
+          </w:p>
+          <w:p>
+            <w:proofErr w:type="spellStart"/>
+            <w:proofErr w:type="gramStart"/>
+            <w:r>
+              <w:t>manager.getVolume</w:t>
+            </w:r>
+            <w:proofErr w:type="spellEnd"/>
+            <w:proofErr w:type="gramEnd"/>
+            <w:r>
+              <w:t>();</w:t>
+            </w:r>
+            <w:r>
+              <w:br/>
+            </w:r>
+            <w:r>
+              <w:br/>
+              <w:t xml:space="preserve">since </w:t>
+            </w:r>
+            <w:proofErr w:type="spellStart"/>
+            <w:r>
+              <w:t>getVolume</w:t>
+            </w:r>
+            <w:proofErr w:type="spellEnd"/>
+            <w:r>
+              <w:t xml:space="preserve"> references the dynamic class, it will call the dynamic method. </w:t>
+            </w:r>
+          </w:p>
+          <w:p/>
+          <w:p>
+            <w:pPr>
+              <w:rPr>
+                <w:b/>
+                <w:bCs/>
+              </w:rPr>
+            </w:pPr>
+            <w:r>
+              <w:rPr>
+                <w:b/>
+                <w:bCs/>
+              </w:rPr>
               <w:t>Change the dynamic type. What method gets called now?</w:t>
             </w:r>
           </w:p>
-          <w:p>
-            <w:r>
+          <w:p/>
+          <w:p>
+            <w:r>
+              <w:t xml:space="preserve">manager = new </w:t>
+            </w:r>
+            <w:proofErr w:type="spellStart"/>
+            <w:proofErr w:type="gramStart"/>
+            <w:r>
+              <w:t>AudioManagerVolume</w:t>
+            </w:r>
+            <w:proofErr w:type="spellEnd"/>
+            <w:r>
+              <w:t>();</w:t>
+            </w:r>
+            <w:proofErr w:type="gramEnd"/>
+          </w:p>
+          <w:p>
+            <w:proofErr w:type="spellStart"/>
+            <w:proofErr w:type="gramStart"/>
+            <w:r>
+              <w:t>manager.getVolume</w:t>
+            </w:r>
+            <w:proofErr w:type="spellEnd"/>
+            <w:proofErr w:type="gramEnd"/>
+            <w:r>
+              <w:t>();</w:t>
+            </w:r>
+            <w:r>
+              <w:br/>
+            </w:r>
+            <w:r>
+              <w:br/>
+              <w:t xml:space="preserve">since </w:t>
+            </w:r>
+            <w:proofErr w:type="spellStart"/>
+            <w:r>
+              <w:t>getVolume</w:t>
+            </w:r>
+            <w:proofErr w:type="spellEnd"/>
+            <w:r>
+              <w:t xml:space="preserve"> is not referencing the Dynamic type, it will default to the base value set in </w:t>
+            </w:r>
+            <w:proofErr w:type="spellStart"/>
+            <w:r>
+              <w:t>AudioManager</w:t>
+            </w:r>
+            <w:proofErr w:type="spellEnd"/>
+            <w:r>
+              <w:t xml:space="preserve"> and will not pay attention to any of the dynamic instances.</w:t>
+            </w:r>
+          </w:p>
+          <w:p/>
+          <w:p>
+            <w:pPr>
+              <w:rPr>
+                <w:b/>
+                <w:bCs/>
+              </w:rPr>
+            </w:pPr>
+            <w:r>
+              <w:rPr>
+                <w:b/>
+                <w:bCs/>
+              </w:rPr>
               <w:t>Pick a statically bound method. Which one would be called in each of the two previous cases?</w:t>
             </w:r>
           </w:p>
-          <w:p>
-            <w:r>
+          <w:p/>
+          <w:p>
+            <w:r>
+              <w:t xml:space="preserve">        </w:t>
+            </w:r>
+            <w:proofErr w:type="spellStart"/>
+            <w:proofErr w:type="gramStart"/>
+            <w:r>
+              <w:t>instance.audioVolume.setVolume</w:t>
+            </w:r>
+            <w:proofErr w:type="spellEnd"/>
+            <w:proofErr w:type="gramEnd"/>
+            <w:r>
+              <w:t>(1f);</w:t>
+            </w:r>
+            <w:r>
+              <w:t xml:space="preserve"> </w:t>
+            </w:r>
+            <w:r>
+              <w:br/>
+            </w:r>
+            <w:r>
+              <w:br/>
+              <w:t xml:space="preserve">In my start function, I am referencing </w:t>
+            </w:r>
+            <w:proofErr w:type="spellStart"/>
+            <w:r>
+              <w:t>audioVolume</w:t>
+            </w:r>
+            <w:proofErr w:type="spellEnd"/>
+            <w:r>
+              <w:t xml:space="preserve">. Since it is dynamic, it will </w:t>
+            </w:r>
+            <w:r>
+              <w:t xml:space="preserve">be changeable and set to 1f in this instance. It also means that in other instances of this call that it will be able to get this volume return as well. </w:t>
+            </w:r>
+          </w:p>
+          <w:p/>
+          <w:p>
+            <w:r>
+              <w:t>If this was referencing the not dynamic version, it would not be able to be changed like this. It would default to the value already set in the initial class.</w:t>
+            </w:r>
+          </w:p>
+          <w:p/>
+          <w:p>
+            <w:pPr>
+              <w:rPr>
+                <w:b/>
+                <w:bCs/>
+              </w:rPr>
+            </w:pPr>
+            <w:r>
+              <w:rPr>
+                <w:b/>
+                <w:bCs/>
+              </w:rPr>
               <w:t>Show me an example of reuse in your code</w:t>
             </w:r>
             <w:r>
+              <w:rPr>
+                <w:b/>
+                <w:bCs/>
+              </w:rPr>
               <w:t xml:space="preserve"> where you violate copyright law</w:t>
             </w:r>
             <w:r>
+              <w:rPr>
+                <w:b/>
+                <w:bCs/>
+              </w:rPr>
               <w:t xml:space="preserve">. </w:t>
             </w:r>
           </w:p>
           <w:p>
-            <w:r>
+            <w:pPr>
+              <w:rPr>
+                <w:b/>
+                <w:bCs/>
+              </w:rPr>
+            </w:pPr>
+            <w:r>
+              <w:rPr>
+                <w:b/>
+                <w:bCs/>
+              </w:rPr>
               <w:t>How does it violate copyright?</w:t>
             </w:r>
           </w:p>
           <w:p/>
           <w:p>
             <w:r>
-              <w:t xml:space="preserve">I have multiple instances of music which is creatively owned by multiple different artists. </w:t>
-            </w:r>
-          </w:p>
-          <w:p/>
-          <w:p>
-            <w:r>
+              <w:t xml:space="preserve">I have multiple instances of music which </w:t>
+            </w:r>
+            <w:r>
+              <w:t>are</w:t>
+            </w:r>
+            <w:r>
+              <w:t xml:space="preserve"> creatively owned by multiple different artists. </w:t>
+            </w:r>
+          </w:p>
+          <w:p/>
+          <w:p>
+            <w:r>
+              <w:rPr>
+                <w:b/>
+                <w:bCs/>
+              </w:rPr>
+              <w:lastRenderedPageBreak/>
               <w:t>What did you have to do to integrate it with the code you wrote? What are the legal implications if you market your code with the re-used portion?</w:t>
             </w:r>
             <w:r>
-              <w:t xml:space="preserve"> Use fair use argue that you can use this anyway.</w:t>
-            </w:r>
-          </w:p>
-          <w:p/>
-          <w:p/>
-          <w:p/>
-          <w:p/>
+              <w:rPr>
+                <w:b/>
+                <w:bCs/>
+              </w:rPr>
+              <w:t xml:space="preserve"> Use fair use argue that you can use this anyway</w:t>
+            </w:r>
+            <w:r>
+              <w:t>.</w:t>
+            </w:r>
+          </w:p>
+          <w:p/>
+          <w:p/>
+          <w:p>
+            <w:r>
+              <w:t>The background music is instantiated at the beginning of each scene. The legal implication is that a copywrite claim could be given to the project</w:t>
+            </w:r>
+            <w:r>
+              <w:t>.</w:t>
+            </w:r>
+            <w:r>
+              <w:t xml:space="preserve"> </w:t>
+            </w:r>
+            <w:r>
+              <w:t>This may include removal of the game from distribution platforms or potential legal action depending on the rights holder</w:t>
+            </w:r>
+            <w:r>
+              <w:t xml:space="preserve">. For fair use, I could argue that the popularity of the game and its soundtrack would greatly increase sales and streams of a song, directly benefiting it. </w:t>
+            </w:r>
+            <w:r>
+              <w:t>Besides this, the use of the song can be considered transitive. This is because the experience of the game and actions in it provide a unique and interactive experience that is different than passively listening to a song.</w:t>
+            </w:r>
+          </w:p>
           <w:p/>
           <w:p/>
           <w:p/>
@@ -1469,11 +1797,11 @@
   <w:style w:type="paragraph" w:default="1" w:styleId="Normal">
     <w:name w:val="Normal"/>
     <w:qFormat/>
+    <w:rsid w:val="0076206A"/>
   </w:style>
   <w:style w:type="character" w:default="1" w:styleId="DefaultParagraphFont">
     <w:name w:val="Default Paragraph Font"/>
     <w:uiPriority w:val="1"/>
-    <w:semiHidden/>
     <w:unhideWhenUsed/>
   </w:style>
   <w:style w:type="table" w:default="1" w:styleId="TableNormal">

</xml_diff>

<commit_message>
Added tests and finished Gantts
</commit_message>
<xml_diff>
--- a/383Game/Doc/tl1/OralExam.docx
+++ b/383Game/Doc/tl1/OralExam.docx
@@ -82,11 +82,9 @@
             </w:tcBorders>
           </w:tcPr>
           <w:p>
-            <w:proofErr w:type="spellStart"/>
             <w:r>
               <w:t>BrainStew</w:t>
             </w:r>
-            <w:proofErr w:type="spellEnd"/>
           </w:p>
         </w:tc>
         <w:tc>
@@ -208,8 +206,8 @@
         <w:tblLook w:val="04A0" w:firstRow="1" w:lastRow="0" w:firstColumn="1" w:lastColumn="0" w:noHBand="0" w:noVBand="1"/>
       </w:tblPr>
       <w:tblGrid>
-        <w:gridCol w:w="8005"/>
-        <w:gridCol w:w="1345"/>
+        <w:gridCol w:w="8829"/>
+        <w:gridCol w:w="521"/>
       </w:tblGrid>
       <w:tr>
         <w:tc>
@@ -242,41 +240,41 @@
               <w:t xml:space="preserve">My focus for this project was sound design. I created sound effects based on actions, animations, and collisions. I also managed background noises and music for bosses and levels. </w:t>
             </w:r>
             <w:r>
-              <w:t xml:space="preserve">Besides this, I helped with enemy design and bug fixes for enemies. </w:t>
-            </w:r>
-          </w:p>
-          <w:p>
-            <w:pPr>
-              <w:rPr>
-                <w:bCs/>
-              </w:rPr>
-            </w:pPr>
-          </w:p>
-          <w:p>
-            <w:r>
-              <w:t xml:space="preserve">Walk me through your Gantt chart. How long did this take? How long did you estimate it would take? What did you learn about your </w:t>
-            </w:r>
-            <w:proofErr w:type="gramStart"/>
-            <w:r>
-              <w:t>skill</w:t>
-            </w:r>
-            <w:proofErr w:type="gramEnd"/>
-            <w:r>
-              <w:t xml:space="preserve"> as an estimator?</w:t>
-            </w:r>
-          </w:p>
-          <w:p/>
-          <w:p>
-            <w:r>
-              <w:t xml:space="preserve">My </w:t>
-            </w:r>
-            <w:proofErr w:type="spellStart"/>
-            <w:r>
-              <w:t>gantt</w:t>
-            </w:r>
-            <w:proofErr w:type="spellEnd"/>
-            <w:r>
-              <w:t xml:space="preserve"> chart was very </w:t>
+              <w:t>Besides this, I helped with enemy desig</w:t>
+            </w:r>
+            <w:r>
+              <w:t>n, coding, and bug fixing</w:t>
+            </w:r>
+            <w:r>
+              <w:t xml:space="preserve">. </w:t>
+            </w:r>
+          </w:p>
+          <w:p>
+            <w:pPr>
+              <w:rPr>
+                <w:bCs/>
+              </w:rPr>
+            </w:pPr>
+          </w:p>
+          <w:p>
+            <w:pPr>
+              <w:rPr>
+                <w:b/>
+                <w:bCs/>
+              </w:rPr>
+            </w:pPr>
+            <w:r>
+              <w:rPr>
+                <w:b/>
+                <w:bCs/>
+              </w:rPr>
+              <w:t>Walk me through your Gantt chart. How long did this take? How long did you estimate it would take? What did you learn about your skill as an estimator?</w:t>
+            </w:r>
+          </w:p>
+          <w:p/>
+          <w:p>
+            <w:r>
+              <w:t xml:space="preserve">My gantt chart was very </w:t>
             </w:r>
             <w:r>
               <w:t>wrong</w:t>
@@ -290,24 +288,36 @@
           </w:p>
           <w:p/>
           <w:p>
-            <w:r>
-              <w:t xml:space="preserve">Run your game and point out places where your code is called and run. (I will cycle through asking you this question and the next one until you either run out of interesting things to talk about or </w:t>
-            </w:r>
-            <w:proofErr w:type="gramStart"/>
-            <w:r>
-              <w:t>it is clear that you</w:t>
-            </w:r>
-            <w:proofErr w:type="gramEnd"/>
-            <w:r>
-              <w:t xml:space="preserve"> have made an above average contribution.)</w:t>
-            </w:r>
-          </w:p>
-          <w:p/>
-          <w:p/>
-          <w:p/>
-          <w:p/>
-          <w:p>
-            <w:r>
+            <w:pPr>
+              <w:rPr>
+                <w:b/>
+                <w:bCs/>
+              </w:rPr>
+            </w:pPr>
+            <w:r>
+              <w:rPr>
+                <w:b/>
+                <w:bCs/>
+              </w:rPr>
+              <w:t>Run your game and point out places where your code is called and run. (I will cycle through asking you this question and the next one until you either run out of interesting things to talk about or it is clear that you have made an above average contribution.)</w:t>
+            </w:r>
+          </w:p>
+          <w:p/>
+          <w:p/>
+          <w:p/>
+          <w:p/>
+          <w:p>
+            <w:pPr>
+              <w:rPr>
+                <w:b/>
+                <w:bCs/>
+              </w:rPr>
+            </w:pPr>
+            <w:r>
+              <w:rPr>
+                <w:b/>
+                <w:bCs/>
+              </w:rPr>
               <w:t>Show the C++/C# code that was run. Walk me through the methods called from the time it enters your section of code.</w:t>
             </w:r>
           </w:p>
@@ -347,22 +357,52 @@
             </w:r>
           </w:p>
           <w:p>
-            <w:r>
+            <w:pPr>
+              <w:rPr>
+                <w:b/>
+                <w:bCs/>
+              </w:rPr>
+            </w:pPr>
+            <w:r>
+              <w:rPr>
+                <w:b/>
+                <w:bCs/>
+              </w:rPr>
               <w:t xml:space="preserve">Walk me through your test plan. </w:t>
             </w:r>
             <w:r>
+              <w:rPr>
+                <w:b/>
+                <w:bCs/>
+              </w:rPr>
               <w:t xml:space="preserve"> Give an example where a test case </w:t>
             </w:r>
             <w:r>
+              <w:rPr>
+                <w:b/>
+                <w:bCs/>
+              </w:rPr>
               <w:t xml:space="preserve">later found a bug in your code by things a teammate added later. (Or </w:t>
             </w:r>
             <w:r>
+              <w:rPr>
+                <w:b/>
+                <w:bCs/>
+              </w:rPr>
               <w:t xml:space="preserve">explain why you chose a test case specifically because you wanted to ensure that a teammate </w:t>
             </w:r>
             <w:r>
+              <w:rPr>
+                <w:b/>
+                <w:bCs/>
+              </w:rPr>
               <w:t>would know if they broke your code.</w:t>
             </w:r>
             <w:r>
+              <w:rPr>
+                <w:b/>
+                <w:bCs/>
+              </w:rPr>
               <w:t>)</w:t>
             </w:r>
           </w:p>
@@ -381,15 +421,13 @@
               <w:t xml:space="preserve"> at once</w:t>
             </w:r>
             <w:r>
-              <w:t xml:space="preserve"> can’t break the game. I did this by setting the volume to a way to </w:t>
-            </w:r>
-            <w:proofErr w:type="gramStart"/>
-            <w:r>
-              <w:t>high</w:t>
-            </w:r>
-            <w:proofErr w:type="gramEnd"/>
-            <w:r>
-              <w:t xml:space="preserve"> level to make sure it doesn’t break and to zero to make sure there is no divide by zero. This all went </w:t>
+              <w:t xml:space="preserve"> can’t break the game</w:t>
+            </w:r>
+            <w:r>
+              <w:t>. These are the main features which I am responsible for and the entire bounds of it</w:t>
+            </w:r>
+            <w:r>
+              <w:t xml:space="preserve">. I did this by setting the volume to a way to high level to make sure it doesn’t break and to zero to make sure there is no divide by zero. This all went </w:t>
             </w:r>
             <w:r>
               <w:t>well,</w:t>
@@ -401,26 +439,67 @@
               <w:t xml:space="preserve">volume slider in the menus to ensure the tl6 in charge of menus does not cause issues. </w:t>
             </w:r>
           </w:p>
-          <w:p/>
-          <w:p>
-            <w:r>
+          <w:p>
+            <w:r>
+              <w:t xml:space="preserve">A scenario where I tested to ensure that my future code wouldn’t break the game was in a similar way. By ensuring that volume doesn’t go to high or low and break the game (divide by zero error), my paralaxing 2d sound script ran perfectly without major errors, where it would have had a divide by zero error. </w:t>
+            </w:r>
+          </w:p>
+          <w:p/>
+          <w:p>
+            <w:pPr>
+              <w:rPr>
+                <w:b/>
+                <w:bCs/>
+              </w:rPr>
+            </w:pPr>
+            <w:r>
+              <w:rPr>
+                <w:b/>
+                <w:bCs/>
+              </w:rPr>
               <w:t xml:space="preserve">Pick a </w:t>
             </w:r>
             <w:r>
+              <w:rPr>
+                <w:b/>
+                <w:bCs/>
+              </w:rPr>
               <w:t>Prefab</w:t>
             </w:r>
             <w:r>
+              <w:rPr>
+                <w:b/>
+                <w:bCs/>
+              </w:rPr>
               <w:t xml:space="preserve"> you have created that is documented well in a separate readme file.</w:t>
             </w:r>
           </w:p>
           <w:p>
-            <w:r>
+            <w:pPr>
+              <w:rPr>
+                <w:b/>
+                <w:bCs/>
+              </w:rPr>
+            </w:pPr>
+            <w:r>
+              <w:rPr>
+                <w:b/>
+                <w:bCs/>
+              </w:rPr>
               <w:t>(I will point to several places in your code documentation and ask) What question where you trying to answer here? Who do you anticipate would be asking that question?</w:t>
             </w:r>
             <w:r>
+              <w:rPr>
+                <w:b/>
+                <w:bCs/>
+              </w:rPr>
               <w:t xml:space="preserve"> </w:t>
             </w:r>
             <w:r>
+              <w:rPr>
+                <w:b/>
+                <w:bCs/>
+              </w:rPr>
               <w:t>What other questions might this person need the answers to?</w:t>
             </w:r>
           </w:p>
@@ -432,334 +511,576 @@
               <w:t xml:space="preserve"> </w:t>
             </w:r>
             <w:r>
-              <w:t>Attention</w:t>
-            </w:r>
-          </w:p>
-          <w:p/>
-          <w:p>
-            <w:r>
-              <w:t xml:space="preserve">In my prefab documentation, I was mostly trying to show where each audio source was used. For backgrounds I listed which scene each of them belonged to, and for </w:t>
-            </w:r>
+              <w:t>AudioManager</w:t>
+            </w:r>
+          </w:p>
+          <w:p/>
+          <w:p>
+            <w:r>
+              <w:t xml:space="preserve">In my prefab documentation, I was mostly trying to show where each audio source was used. For backgrounds I listed which scene each of them belonged to, and for sound effects I pointed to a spot which </w:t>
+            </w:r>
+            <w:r>
+              <w:t>has</w:t>
+            </w:r>
+            <w:r>
+              <w:t xml:space="preserve"> an accurate updating instance of which audio source belongs where. </w:t>
+            </w:r>
+          </w:p>
+          <w:p/>
+          <w:p/>
+          <w:p/>
+          <w:p>
+            <w:pPr>
+              <w:rPr>
+                <w:b/>
+                <w:bCs/>
+              </w:rPr>
+            </w:pPr>
+            <w:r>
+              <w:rPr>
+                <w:b/>
+                <w:bCs/>
+              </w:rPr>
+              <w:t>Show me a class in your code where there could be either static or dynamic binding. Write some mock code on this paper showing how you would set the static type and dynamic type of a variable.</w:t>
+            </w:r>
+          </w:p>
+          <w:p/>
+          <w:p>
+            <w:r>
+              <w:t xml:space="preserve">Super Class: </w:t>
+            </w:r>
+            <w:r>
+              <w:t>AudioManagerVolume</w:t>
+            </w:r>
+          </w:p>
+          <w:p>
+            <w:r>
+              <w:t xml:space="preserve">Sub Class: </w:t>
+            </w:r>
+            <w:r>
+              <w:t>DynamicAudioManagerVolume</w:t>
+            </w:r>
+          </w:p>
+          <w:p>
+            <w:r>
+              <w:t xml:space="preserve">Virtual Function: </w:t>
+            </w:r>
+            <w:r>
+              <w:t>setVolume</w:t>
+            </w:r>
+            <w:r>
+              <w:t xml:space="preserve"> </w:t>
+            </w:r>
+            <w:r>
+              <w:t>()</w:t>
+            </w:r>
+          </w:p>
+          <w:p/>
+          <w:p>
+            <w:r>
+              <w:t>public class AudioManagerVolume</w:t>
+            </w:r>
+          </w:p>
+          <w:p>
+            <w:r>
+              <w:t>{</w:t>
+            </w:r>
+          </w:p>
+          <w:p>
+            <w:r>
+              <w:t xml:space="preserve">    public virtual float getVolume()</w:t>
+            </w:r>
+          </w:p>
+          <w:p>
+            <w:r>
+              <w:t xml:space="preserve">    {</w:t>
+            </w:r>
+          </w:p>
+          <w:p>
+            <w:r>
+              <w:t xml:space="preserve">        return 1f;</w:t>
+            </w:r>
+          </w:p>
+          <w:p>
+            <w:r>
+              <w:t xml:space="preserve">    }</w:t>
+            </w:r>
+          </w:p>
+          <w:p/>
+          <w:p>
+            <w:r>
+              <w:t xml:space="preserve">    public virtual void setVolume(float VOLUME)</w:t>
+            </w:r>
+            <w:r>
+              <w:t>{</w:t>
+            </w:r>
+            <w:r>
+              <w:t>}</w:t>
+            </w:r>
+          </w:p>
+          <w:p>
+            <w:r>
+              <w:t>}</w:t>
+            </w:r>
+          </w:p>
+          <w:p/>
+          <w:p>
+            <w:r>
+              <w:t>public class DynamicAudioManagerVolume : AudioManagerVolume</w:t>
+            </w:r>
+          </w:p>
+          <w:p>
+            <w:r>
+              <w:t>{</w:t>
+            </w:r>
+          </w:p>
+          <w:p>
+            <w:r>
+              <w:t xml:space="preserve">    public float volume = 1f;</w:t>
+            </w:r>
+          </w:p>
+          <w:p>
+            <w:r>
+              <w:t xml:space="preserve">    public override float getVolume()</w:t>
+            </w:r>
+          </w:p>
+          <w:p>
+            <w:r>
+              <w:t xml:space="preserve">    {</w:t>
+            </w:r>
+          </w:p>
+          <w:p>
+            <w:r>
+              <w:t xml:space="preserve">        return volume;</w:t>
+            </w:r>
+          </w:p>
+          <w:p>
+            <w:r>
+              <w:t xml:space="preserve">    }</w:t>
+            </w:r>
+          </w:p>
+          <w:p/>
+          <w:p>
+            <w:r>
+              <w:t xml:space="preserve">    public override void setVolume(float VOLUME)</w:t>
+            </w:r>
+          </w:p>
+          <w:p>
+            <w:r>
+              <w:t xml:space="preserve">    {</w:t>
+            </w:r>
+          </w:p>
+          <w:p>
+            <w:r>
+              <w:t xml:space="preserve">        volume = Mathf.Clamp(VOLUME, 0.01f, 1f);</w:t>
+            </w:r>
+          </w:p>
+          <w:p>
+            <w:r>
+              <w:t xml:space="preserve">    }</w:t>
+            </w:r>
+          </w:p>
+          <w:p>
+            <w:r>
+              <w:t>}</w:t>
+            </w:r>
+          </w:p>
+          <w:p/>
+          <w:p>
+            <w:pPr>
+              <w:rPr>
+                <w:b/>
+                <w:bCs/>
+              </w:rPr>
+            </w:pPr>
+            <w:r>
+              <w:rPr>
+                <w:b/>
+                <w:bCs/>
+              </w:rPr>
+              <w:t xml:space="preserve"> Choose a dynamically bound method. What method gets called now? </w:t>
+            </w:r>
+          </w:p>
+          <w:p/>
+          <w:p>
+            <w:r>
+              <w:t>manager = new DynamicAudioManagerVolume();</w:t>
+            </w:r>
+          </w:p>
+          <w:p>
+            <w:r>
+              <w:t>manager.getVolume();</w:t>
+            </w:r>
+            <w:r>
+              <w:br/>
+            </w:r>
+            <w:r>
+              <w:br/>
+              <w:t xml:space="preserve">since getVolume references the dynamic class, it will call the dynamic method. </w:t>
+            </w:r>
+          </w:p>
+          <w:p/>
+          <w:p>
+            <w:pPr>
+              <w:rPr>
+                <w:b/>
+                <w:bCs/>
+              </w:rPr>
+            </w:pPr>
+            <w:r>
+              <w:rPr>
+                <w:b/>
+                <w:bCs/>
+              </w:rPr>
+              <w:t>Change the dynamic type. What method gets called now?</w:t>
+            </w:r>
+          </w:p>
+          <w:p/>
+          <w:p>
             <w:r>
               <w:lastRenderedPageBreak/>
-              <w:t xml:space="preserve">sound effects I pointed to a spot which was an accurate updating instance of which audio source belongs </w:t>
-            </w:r>
-            <w:proofErr w:type="gramStart"/>
-            <w:r>
-              <w:t>where</w:t>
-            </w:r>
-            <w:proofErr w:type="gramEnd"/>
+              <w:t>manager = new AudioManagerVolume();</w:t>
+            </w:r>
+          </w:p>
+          <w:p>
+            <w:r>
+              <w:t>manager.getVolume();</w:t>
+            </w:r>
+            <w:r>
+              <w:br/>
+            </w:r>
+            <w:r>
+              <w:br/>
+              <w:t>since getVolume is not referencing the Dynamic type, it will default to the base value set in AudioManager and will not pay attention to any of the dynamic instances.</w:t>
+            </w:r>
+          </w:p>
+          <w:p/>
+          <w:p>
+            <w:pPr>
+              <w:rPr>
+                <w:b/>
+                <w:bCs/>
+              </w:rPr>
+            </w:pPr>
+            <w:r>
+              <w:rPr>
+                <w:b/>
+                <w:bCs/>
+              </w:rPr>
+              <w:t>Pick a statically bound method. Which one would be called in each of the two previous cases?</w:t>
+            </w:r>
+          </w:p>
+          <w:p/>
+          <w:p>
+            <w:r>
+              <w:t xml:space="preserve">        instance.audioVolume.setVolume(1f);</w:t>
+            </w:r>
+            <w:r>
+              <w:t xml:space="preserve"> </w:t>
+            </w:r>
+            <w:r>
+              <w:br/>
+            </w:r>
+            <w:r>
+              <w:br/>
+              <w:t xml:space="preserve">In my start function, I am referencing audioVolume. Since it is dynamic, it will </w:t>
+            </w:r>
+            <w:r>
+              <w:t>be changeable and set to 1f in this instance. It also means that in other instances of this call that it will be able to get this volume return as well</w:t>
+            </w:r>
+            <w:r>
+              <w:t xml:space="preserve"> since the virtual variable is stored at runtime and override is called</w:t>
+            </w:r>
             <w:r>
               <w:t xml:space="preserve">. </w:t>
             </w:r>
           </w:p>
           <w:p/>
-          <w:p/>
-          <w:p/>
-          <w:p>
-            <w:r>
-              <w:t>Show me a class in your code where there could be either static or dynamic binding. Write some mock code on this paper showing how you would set the static type and dynamic type of a variable.</w:t>
-            </w:r>
-          </w:p>
-          <w:p/>
-          <w:p>
-            <w:r>
-              <w:t xml:space="preserve">Super Class: </w:t>
-            </w:r>
-            <w:proofErr w:type="spellStart"/>
-            <w:r>
-              <w:t>AudioManagerVolume</w:t>
-            </w:r>
-            <w:proofErr w:type="spellEnd"/>
-          </w:p>
-          <w:p>
-            <w:r>
-              <w:t xml:space="preserve">Sub Class: </w:t>
-            </w:r>
-            <w:proofErr w:type="spellStart"/>
-            <w:r>
-              <w:t>DynamicAudioManagerVolume</w:t>
-            </w:r>
-            <w:proofErr w:type="spellEnd"/>
-          </w:p>
-          <w:p>
-            <w:r>
-              <w:t xml:space="preserve">Virtual Function: </w:t>
-            </w:r>
-            <w:proofErr w:type="spellStart"/>
-            <w:proofErr w:type="gramStart"/>
-            <w:r>
-              <w:t>getVolume</w:t>
-            </w:r>
-            <w:proofErr w:type="spellEnd"/>
-            <w:r>
-              <w:t>(</w:t>
-            </w:r>
-            <w:proofErr w:type="gramEnd"/>
-            <w:r>
-              <w:t>)</w:t>
-            </w:r>
-          </w:p>
-          <w:p/>
-          <w:p>
-            <w:pPr>
-              <w:rPr>
-                <w:b/>
-                <w:bCs/>
-              </w:rPr>
-            </w:pPr>
-            <w:r>
-              <w:rPr>
-                <w:b/>
-                <w:bCs/>
-              </w:rPr>
-              <w:t xml:space="preserve"> Choose a dynamically bound method. What method gets called now? </w:t>
-            </w:r>
-          </w:p>
-          <w:p/>
-          <w:p>
-            <w:r>
-              <w:t xml:space="preserve">manager = new </w:t>
-            </w:r>
-            <w:proofErr w:type="spellStart"/>
-            <w:proofErr w:type="gramStart"/>
-            <w:r>
-              <w:t>DynamicAudioManagerVolume</w:t>
-            </w:r>
-            <w:proofErr w:type="spellEnd"/>
-            <w:r>
-              <w:t>();</w:t>
-            </w:r>
-            <w:proofErr w:type="gramEnd"/>
-          </w:p>
-          <w:p>
-            <w:proofErr w:type="spellStart"/>
-            <w:proofErr w:type="gramStart"/>
-            <w:r>
-              <w:t>manager.getVolume</w:t>
-            </w:r>
-            <w:proofErr w:type="spellEnd"/>
-            <w:proofErr w:type="gramEnd"/>
-            <w:r>
-              <w:t>();</w:t>
-            </w:r>
-            <w:r>
-              <w:br/>
-            </w:r>
-            <w:r>
-              <w:br/>
-              <w:t xml:space="preserve">since </w:t>
-            </w:r>
-            <w:proofErr w:type="spellStart"/>
-            <w:r>
-              <w:t>getVolume</w:t>
-            </w:r>
-            <w:proofErr w:type="spellEnd"/>
-            <w:r>
-              <w:t xml:space="preserve"> references the dynamic class, it will call the dynamic method. </w:t>
-            </w:r>
-          </w:p>
-          <w:p/>
-          <w:p>
-            <w:pPr>
-              <w:rPr>
-                <w:b/>
-                <w:bCs/>
-              </w:rPr>
-            </w:pPr>
-            <w:r>
-              <w:rPr>
-                <w:b/>
-                <w:bCs/>
-              </w:rPr>
-              <w:t>Change the dynamic type. What method gets called now?</w:t>
-            </w:r>
-          </w:p>
-          <w:p/>
-          <w:p>
-            <w:r>
-              <w:t xml:space="preserve">manager = new </w:t>
-            </w:r>
-            <w:proofErr w:type="spellStart"/>
-            <w:proofErr w:type="gramStart"/>
-            <w:r>
-              <w:t>AudioManagerVolume</w:t>
-            </w:r>
-            <w:proofErr w:type="spellEnd"/>
-            <w:r>
-              <w:t>();</w:t>
-            </w:r>
-            <w:proofErr w:type="gramEnd"/>
-          </w:p>
-          <w:p>
-            <w:proofErr w:type="spellStart"/>
-            <w:proofErr w:type="gramStart"/>
-            <w:r>
-              <w:t>manager.getVolume</w:t>
-            </w:r>
-            <w:proofErr w:type="spellEnd"/>
-            <w:proofErr w:type="gramEnd"/>
-            <w:r>
-              <w:t>();</w:t>
-            </w:r>
-            <w:r>
-              <w:br/>
-            </w:r>
-            <w:r>
-              <w:br/>
-              <w:t xml:space="preserve">since </w:t>
-            </w:r>
-            <w:proofErr w:type="spellStart"/>
-            <w:r>
-              <w:t>getVolume</w:t>
-            </w:r>
-            <w:proofErr w:type="spellEnd"/>
-            <w:r>
-              <w:t xml:space="preserve"> is not referencing the Dynamic type, it will default to the base value set in </w:t>
-            </w:r>
-            <w:proofErr w:type="spellStart"/>
-            <w:r>
-              <w:t>AudioManager</w:t>
-            </w:r>
-            <w:proofErr w:type="spellEnd"/>
-            <w:r>
-              <w:t xml:space="preserve"> and will not pay attention to any of the dynamic instances.</w:t>
-            </w:r>
-          </w:p>
-          <w:p/>
-          <w:p>
-            <w:pPr>
-              <w:rPr>
-                <w:b/>
-                <w:bCs/>
-              </w:rPr>
-            </w:pPr>
-            <w:r>
-              <w:rPr>
-                <w:b/>
-                <w:bCs/>
-              </w:rPr>
-              <w:t>Pick a statically bound method. Which one would be called in each of the two previous cases?</w:t>
-            </w:r>
-          </w:p>
-          <w:p/>
-          <w:p>
-            <w:r>
-              <w:t xml:space="preserve">        </w:t>
-            </w:r>
-            <w:proofErr w:type="spellStart"/>
-            <w:proofErr w:type="gramStart"/>
-            <w:r>
-              <w:t>instance.audioVolume.setVolume</w:t>
-            </w:r>
-            <w:proofErr w:type="spellEnd"/>
-            <w:proofErr w:type="gramEnd"/>
-            <w:r>
-              <w:t>(1f);</w:t>
-            </w:r>
-            <w:r>
+          <w:p>
+            <w:r>
+              <w:t>If this was referencing the not dynamic version, it would not be able to be changed like this. It would default to the value already set in the initial class.</w:t>
+            </w:r>
+          </w:p>
+          <w:p/>
+          <w:p>
+            <w:pPr>
+              <w:rPr>
+                <w:b/>
+                <w:bCs/>
+              </w:rPr>
+            </w:pPr>
+            <w:r>
+              <w:rPr>
+                <w:b/>
+                <w:bCs/>
+              </w:rPr>
+              <w:t>Show me an example of reuse in your code</w:t>
+            </w:r>
+            <w:r>
+              <w:rPr>
+                <w:b/>
+                <w:bCs/>
+              </w:rPr>
+              <w:t xml:space="preserve"> where you violate copyright law</w:t>
+            </w:r>
+            <w:r>
+              <w:rPr>
+                <w:b/>
+                <w:bCs/>
+              </w:rPr>
+              <w:t xml:space="preserve">. </w:t>
+            </w:r>
+          </w:p>
+          <w:p>
+            <w:pPr>
+              <w:rPr>
+                <w:b/>
+                <w:bCs/>
+              </w:rPr>
+            </w:pPr>
+            <w:r>
+              <w:rPr>
+                <w:b/>
+                <w:bCs/>
+              </w:rPr>
+              <w:t>How does it violate copyright?</w:t>
+            </w:r>
+          </w:p>
+          <w:p/>
+          <w:p>
+            <w:r>
+              <w:t xml:space="preserve">I have multiple instances of music which </w:t>
+            </w:r>
+            <w:r>
+              <w:t>are</w:t>
+            </w:r>
+            <w:r>
+              <w:t xml:space="preserve"> creatively owned by multiple different artists. </w:t>
+            </w:r>
+            <w:r>
+              <w:t xml:space="preserve">It is the creative property of another person. </w:t>
+            </w:r>
+          </w:p>
+          <w:p/>
+          <w:p>
+            <w:r>
+              <w:rPr>
+                <w:b/>
+                <w:bCs/>
+              </w:rPr>
+              <w:t>What did you have to do to integrate it with the code you wrote? What are the legal implications if you market your code with the re-used portion?</w:t>
+            </w:r>
+            <w:r>
+              <w:rPr>
+                <w:b/>
+                <w:bCs/>
+              </w:rPr>
+              <w:t xml:space="preserve"> Use fair use argue that you can use this anyway</w:t>
+            </w:r>
+            <w:r>
+              <w:t>.</w:t>
+            </w:r>
+          </w:p>
+          <w:p/>
+          <w:p/>
+          <w:p>
+            <w:r>
+              <w:t>The background music is instantiated at the beginning of each scene. The legal implication is that a copywrite claim could be given to the project</w:t>
+            </w:r>
+            <w:r>
+              <w:t>.</w:t>
+            </w:r>
+            <w:r>
+              <w:t xml:space="preserve"> This may include removal of the game from distribution platforms or potential legal action depending on the rights holder</w:t>
+            </w:r>
+            <w:r>
+              <w:t xml:space="preserve">. For fair use, I could argue that the popularity of the game and its soundtrack would greatly increase sales and streams of a song, directly benefiting it. </w:t>
+            </w:r>
+            <w:r>
+              <w:t>Besides this, the use of the song can be considered transitive. This is because the experience of the game and actions in it provide a unique and interactive experience that is different than passively listening to a song.</w:t>
+            </w:r>
+          </w:p>
+          <w:p/>
+          <w:p/>
+          <w:p/>
+          <w:p>
+            <w:pPr>
+              <w:rPr>
+                <w:b/>
+                <w:bCs/>
+              </w:rPr>
+            </w:pPr>
+            <w:r>
+              <w:rPr>
+                <w:b/>
+                <w:bCs/>
+              </w:rPr>
+              <w:t>4</w:t>
+            </w:r>
+            <w:r>
+              <w:rPr>
+                <w:b/>
+                <w:bCs/>
+              </w:rPr>
+              <w:t>.</w:t>
+            </w:r>
+            <w:r>
+              <w:rPr>
+                <w:b/>
+                <w:bCs/>
+              </w:rPr>
               <w:t xml:space="preserve"> </w:t>
             </w:r>
             <w:r>
-              <w:br/>
-            </w:r>
-            <w:r>
-              <w:br/>
-              <w:t xml:space="preserve">In my start function, I am referencing </w:t>
-            </w:r>
-            <w:proofErr w:type="spellStart"/>
-            <w:r>
-              <w:t>audioVolume</w:t>
-            </w:r>
-            <w:proofErr w:type="spellEnd"/>
-            <w:r>
-              <w:t xml:space="preserve">. Since it is dynamic, it will </w:t>
-            </w:r>
-            <w:r>
-              <w:t xml:space="preserve">be changeable and set to 1f in this instance. It also means that in other instances of this call that it will be able to get this volume return as well. </w:t>
-            </w:r>
-          </w:p>
-          <w:p/>
-          <w:p>
-            <w:r>
-              <w:t>If this was referencing the not dynamic version, it would not be able to be changed like this. It would default to the value already set in the initial class.</w:t>
-            </w:r>
-          </w:p>
-          <w:p/>
-          <w:p>
-            <w:pPr>
-              <w:rPr>
-                <w:b/>
-                <w:bCs/>
-              </w:rPr>
-            </w:pPr>
-            <w:r>
-              <w:rPr>
-                <w:b/>
-                <w:bCs/>
-              </w:rPr>
-              <w:t>Show me an example of reuse in your code</w:t>
-            </w:r>
-            <w:r>
-              <w:rPr>
-                <w:b/>
-                <w:bCs/>
-              </w:rPr>
-              <w:t xml:space="preserve"> where you violate copyright law</w:t>
-            </w:r>
-            <w:r>
-              <w:rPr>
-                <w:b/>
-                <w:bCs/>
-              </w:rPr>
-              <w:t xml:space="preserve">. </w:t>
-            </w:r>
-          </w:p>
-          <w:p>
-            <w:pPr>
-              <w:rPr>
-                <w:b/>
-                <w:bCs/>
-              </w:rPr>
-            </w:pPr>
-            <w:r>
-              <w:rPr>
-                <w:b/>
-                <w:bCs/>
-              </w:rPr>
-              <w:t>How does it violate copyright?</w:t>
-            </w:r>
-          </w:p>
-          <w:p/>
-          <w:p>
-            <w:r>
-              <w:t xml:space="preserve">I have multiple instances of music which </w:t>
-            </w:r>
-            <w:r>
-              <w:t>are</w:t>
-            </w:r>
-            <w:r>
-              <w:t xml:space="preserve"> creatively owned by multiple different artists. </w:t>
-            </w:r>
-          </w:p>
-          <w:p/>
-          <w:p>
-            <w:r>
-              <w:rPr>
-                <w:b/>
-                <w:bCs/>
-              </w:rPr>
+              <w:rPr>
+                <w:b/>
+                <w:bCs/>
+              </w:rPr>
+              <w:t xml:space="preserve">One big or two small, </w:t>
+            </w:r>
+            <w:r>
+              <w:rPr>
+                <w:b/>
+                <w:bCs/>
+              </w:rPr>
+              <w:t xml:space="preserve">well-chosen patterns. </w:t>
+            </w:r>
+          </w:p>
+          <w:p>
+            <w:pPr>
+              <w:rPr>
+                <w:b/>
+                <w:bCs/>
+              </w:rPr>
+            </w:pPr>
+            <w:r>
+              <w:rPr>
+                <w:b/>
+                <w:bCs/>
+              </w:rPr>
+              <w:t>Small Patterns = {Singleton, Private Class Data}</w:t>
+            </w:r>
+          </w:p>
+          <w:p>
+            <w:pPr>
+              <w:rPr>
+                <w:b/>
+                <w:bCs/>
+              </w:rPr>
+            </w:pPr>
+            <w:r>
+              <w:rPr>
+                <w:b/>
+                <w:bCs/>
+              </w:rPr>
+              <w:t>Which patterns did you choo</w:t>
+            </w:r>
+            <w:r>
+              <w:rPr>
+                <w:b/>
+                <w:bCs/>
+              </w:rPr>
+              <w:t>se?</w:t>
+            </w:r>
+          </w:p>
+          <w:p>
+            <w:r>
+              <w:t>1.</w:t>
+            </w:r>
+            <w:r>
+              <w:t>One big Singleton</w:t>
+            </w:r>
+          </w:p>
+          <w:p/>
+          <w:p>
+            <w:pPr>
+              <w:rPr>
+                <w:b/>
+                <w:bCs/>
+              </w:rPr>
+            </w:pPr>
+            <w:r>
+              <w:rPr>
+                <w:b/>
+                <w:bCs/>
+              </w:rPr>
+              <w:t xml:space="preserve">Why </w:t>
+            </w:r>
+            <w:r>
+              <w:rPr>
+                <w:b/>
+                <w:bCs/>
+              </w:rPr>
+              <w:t xml:space="preserve">did you </w:t>
+            </w:r>
+            <w:r>
+              <w:rPr>
+                <w:b/>
+                <w:bCs/>
+              </w:rPr>
+              <w:t>choose</w:t>
+            </w:r>
+            <w:r>
+              <w:rPr>
+                <w:b/>
+                <w:bCs/>
+              </w:rPr>
+              <w:t xml:space="preserve"> each pattern</w:t>
+            </w:r>
+            <w:r>
+              <w:rPr>
+                <w:b/>
+                <w:bCs/>
+              </w:rPr>
+              <w:t xml:space="preserve">? </w:t>
+            </w:r>
+            <w:r>
+              <w:rPr>
+                <w:b/>
+                <w:bCs/>
+              </w:rPr>
+              <w:t>(Justify your use of it).</w:t>
+            </w:r>
+          </w:p>
+          <w:p/>
+          <w:p>
+            <w:r>
+              <w:t xml:space="preserve">I chose the singleton pattern because having a centralized manager for audio calls would drastically simplify making audio calls and managing volume. If audio calls were spread between </w:t>
+            </w:r>
+            <w:r>
               <w:lastRenderedPageBreak/>
-              <w:t>What did you have to do to integrate it with the code you wrote? What are the legal implications if you market your code with the re-used portion?</w:t>
-            </w:r>
-            <w:r>
-              <w:rPr>
-                <w:b/>
-                <w:bCs/>
-              </w:rPr>
-              <w:t xml:space="preserve"> Use fair use argue that you can use this anyway</w:t>
-            </w:r>
-            <w:r>
+              <w:t xml:space="preserve">everywhere that needs to make a call, it would need to reference the actual audio source every time, ensure that it has it, and then check for volume variables, and run the sound. This is drastically simplified in the audio Manager class, all that needs to be done is to call the class, with the sound type (which is provided in the description) and potentially a volume modifier. </w:t>
+            </w:r>
+          </w:p>
+          <w:p/>
+          <w:p/>
+          <w:p/>
+          <w:p>
+            <w:pPr>
+              <w:rPr>
+                <w:b/>
+                <w:bCs/>
+              </w:rPr>
+            </w:pPr>
+            <w:r>
+              <w:rPr>
+                <w:b/>
+                <w:bCs/>
+              </w:rPr>
+              <w:t xml:space="preserve">   Draw the class diagram for </w:t>
+            </w:r>
+            <w:r>
+              <w:rPr>
+                <w:b/>
+                <w:bCs/>
+              </w:rPr>
+              <w:t>your pattern(s)</w:t>
+            </w:r>
+            <w:r>
+              <w:rPr>
+                <w:b/>
+                <w:bCs/>
+              </w:rPr>
               <w:t>.</w:t>
             </w:r>
           </w:p>
@@ -767,129 +1088,123 @@
           <w:p/>
           <w:p>
             <w:r>
-              <w:t>The background music is instantiated at the beginning of each scene. The legal implication is that a copywrite claim could be given to the project</w:t>
-            </w:r>
-            <w:r>
-              <w:t>.</w:t>
-            </w:r>
-            <w:r>
-              <w:t xml:space="preserve"> </w:t>
-            </w:r>
-            <w:r>
-              <w:t>This may include removal of the game from distribution platforms or potential legal action depending on the rights holder</w:t>
-            </w:r>
-            <w:r>
-              <w:t xml:space="preserve">. For fair use, I could argue that the popularity of the game and its soundtrack would greatly increase sales and streams of a song, directly benefiting it. </w:t>
-            </w:r>
-            <w:r>
-              <w:t>Besides this, the use of the song can be considered transitive. This is because the experience of the game and actions in it provide a unique and interactive experience that is different than passively listening to a song.</w:t>
-            </w:r>
-          </w:p>
-          <w:p/>
-          <w:p/>
-          <w:p/>
-          <w:p>
-            <w:r>
-              <w:t>4</w:t>
-            </w:r>
-            <w:r>
-              <w:t>.</w:t>
-            </w:r>
-            <w:r>
-              <w:t xml:space="preserve"> </w:t>
-            </w:r>
-            <w:r>
-              <w:t xml:space="preserve">One big or two small, </w:t>
-            </w:r>
-            <w:r>
-              <w:t xml:space="preserve">well-chosen patterns. </w:t>
-            </w:r>
-          </w:p>
-          <w:p>
-            <w:r>
-              <w:t xml:space="preserve">Small Patterns = {Singleton, </w:t>
-            </w:r>
-            <w:r>
-              <w:t>Private Class Data</w:t>
-            </w:r>
-            <w:r>
-              <w:t>}</w:t>
-            </w:r>
-          </w:p>
-          <w:p>
-            <w:r>
-              <w:t>Which patterns did you choo</w:t>
-            </w:r>
-            <w:r>
-              <w:t>se?</w:t>
-            </w:r>
-          </w:p>
-          <w:p>
-            <w:r>
-              <w:t>1.______________________________________________________________</w:t>
-            </w:r>
-          </w:p>
-          <w:p/>
-          <w:p>
-            <w:r>
-              <w:t>2.______________________________________________________________</w:t>
-            </w:r>
-          </w:p>
-          <w:p/>
-          <w:p>
-            <w:r>
-              <w:t xml:space="preserve">Why </w:t>
-            </w:r>
-            <w:r>
-              <w:t xml:space="preserve">did you </w:t>
-            </w:r>
-            <w:r>
-              <w:t>choose</w:t>
-            </w:r>
-            <w:r>
-              <w:t xml:space="preserve"> each pattern</w:t>
-            </w:r>
-            <w:r>
-              <w:t xml:space="preserve">? </w:t>
-            </w:r>
-            <w:r>
-              <w:t>(Justify your use of it).</w:t>
-            </w:r>
-          </w:p>
-          <w:p/>
-          <w:p/>
-          <w:p/>
-          <w:p/>
-          <w:p/>
-          <w:p>
-            <w:r>
-              <w:t xml:space="preserve">   Draw the class diagram for </w:t>
-            </w:r>
-            <w:r>
-              <w:t>your pattern(s)</w:t>
-            </w:r>
-            <w:r>
-              <w:t>.</w:t>
-            </w:r>
-          </w:p>
-          <w:p/>
-          <w:p/>
-          <w:p/>
-          <w:p/>
-          <w:p/>
-          <w:p/>
-          <w:p/>
-          <w:p/>
-          <w:p/>
-          <w:p/>
-          <w:p/>
-          <w:p>
-            <w:r>
+              <w:drawing>
+                <wp:inline distT="0" distB="0" distL="0" distR="0" wp14:anchorId="269EEE0C" wp14:editId="3A1EFF47">
+                  <wp:extent cx="5525271" cy="2200582"/>
+                  <wp:effectExtent l="0" t="0" r="0" b="9525"/>
+                  <wp:docPr id="2072770027" name="Picture 1"/>
+                  <wp:cNvGraphicFramePr>
+                    <a:graphicFrameLocks xmlns:a="http://schemas.openxmlformats.org/drawingml/2006/main" noChangeAspect="1"/>
+                  </wp:cNvGraphicFramePr>
+                  <a:graphic xmlns:a="http://schemas.openxmlformats.org/drawingml/2006/main">
+                    <a:graphicData uri="http://schemas.openxmlformats.org/drawingml/2006/picture">
+                      <pic:pic xmlns:pic="http://schemas.openxmlformats.org/drawingml/2006/picture">
+                        <pic:nvPicPr>
+                          <pic:cNvPr id="2072770027" name=""/>
+                          <pic:cNvPicPr/>
+                        </pic:nvPicPr>
+                        <pic:blipFill>
+                          <a:blip r:embed="rId5"/>
+                          <a:stretch>
+                            <a:fillRect/>
+                          </a:stretch>
+                        </pic:blipFill>
+                        <pic:spPr>
+                          <a:xfrm>
+                            <a:off x="0" y="0"/>
+                            <a:ext cx="5525271" cy="2200582"/>
+                          </a:xfrm>
+                          <a:prstGeom prst="rect">
+                            <a:avLst/>
+                          </a:prstGeom>
+                        </pic:spPr>
+                      </pic:pic>
+                    </a:graphicData>
+                  </a:graphic>
+                </wp:inline>
+              </w:drawing>
+            </w:r>
+          </w:p>
+          <w:p/>
+          <w:p/>
+          <w:p/>
+          <w:p/>
+          <w:p/>
+          <w:p/>
+          <w:p>
+            <w:r>
+              <w:lastRenderedPageBreak/>
+              <w:drawing>
+                <wp:inline distT="0" distB="0" distL="0" distR="0" wp14:anchorId="7F1606D2" wp14:editId="0B109C9B">
+                  <wp:extent cx="3829584" cy="3448531"/>
+                  <wp:effectExtent l="0" t="0" r="0" b="0"/>
+                  <wp:docPr id="1153586644" name="Picture 1"/>
+                  <wp:cNvGraphicFramePr>
+                    <a:graphicFrameLocks xmlns:a="http://schemas.openxmlformats.org/drawingml/2006/main" noChangeAspect="1"/>
+                  </wp:cNvGraphicFramePr>
+                  <a:graphic xmlns:a="http://schemas.openxmlformats.org/drawingml/2006/main">
+                    <a:graphicData uri="http://schemas.openxmlformats.org/drawingml/2006/picture">
+                      <pic:pic xmlns:pic="http://schemas.openxmlformats.org/drawingml/2006/picture">
+                        <pic:nvPicPr>
+                          <pic:cNvPr id="1153586644" name=""/>
+                          <pic:cNvPicPr/>
+                        </pic:nvPicPr>
+                        <pic:blipFill>
+                          <a:blip r:embed="rId6"/>
+                          <a:stretch>
+                            <a:fillRect/>
+                          </a:stretch>
+                        </pic:blipFill>
+                        <pic:spPr>
+                          <a:xfrm>
+                            <a:off x="0" y="0"/>
+                            <a:ext cx="3829584" cy="3448531"/>
+                          </a:xfrm>
+                          <a:prstGeom prst="rect">
+                            <a:avLst/>
+                          </a:prstGeom>
+                        </pic:spPr>
+                      </pic:pic>
+                    </a:graphicData>
+                  </a:graphic>
+                </wp:inline>
+              </w:drawing>
+            </w:r>
+          </w:p>
+          <w:p/>
+          <w:p>
+            <w:pPr>
+              <w:rPr>
+                <w:b/>
+                <w:bCs/>
+              </w:rPr>
+            </w:pPr>
+            <w:r>
+              <w:rPr>
+                <w:b/>
+                <w:bCs/>
+              </w:rPr>
               <w:t>Would something else have worked as well or better than this pattern? When would be a bad time to use this pattern?</w:t>
             </w:r>
           </w:p>
           <w:p/>
-          <w:p/>
+          <w:p>
+            <w:r>
+              <w:t xml:space="preserve">This is the perfect time to use this </w:t>
+            </w:r>
+            <w:r>
+              <w:t>pattern</w:t>
+            </w:r>
+            <w:r>
+              <w:t xml:space="preserve">. An instance where it might be bad to use a singleton would be any object that needs to get cloned over and over in the same scene. A prototype </w:t>
+            </w:r>
+            <w:r>
+              <w:t xml:space="preserve">or factory type </w:t>
+            </w:r>
+            <w:r>
+              <w:t>would be much better in this instance.</w:t>
+            </w:r>
+          </w:p>
           <w:p/>
           <w:p>
             <w:r>

</xml_diff>